<commit_message>
fix to pres styles
</commit_message>
<xml_diff>
--- a/templates/word/Quarto_Word_Template.docx
+++ b/templates/word/Quarto_Word_Template.docx
@@ -1,6 +1,6 @@
 
 <file path=word/document.xml><?xml version="1.0" encoding="utf-8"?>
-<w:document xmlns:wpc="http://schemas.microsoft.com/office/word/2010/wordprocessingCanvas" xmlns:cx="http://schemas.microsoft.com/office/drawing/2014/chartex" xmlns:cx1="http://schemas.microsoft.com/office/drawing/2015/9/8/chartex" xmlns:cx2="http://schemas.microsoft.com/office/drawing/2015/10/21/chartex" xmlns:cx3="http://schemas.microsoft.com/office/drawing/2016/5/9/chartex" xmlns:cx4="http://schemas.microsoft.com/office/drawing/2016/5/10/chartex" xmlns:cx5="http://schemas.microsoft.com/office/drawing/2016/5/11/chartex" xmlns:cx6="http://schemas.microsoft.com/office/drawing/2016/5/12/chartex" xmlns:cx7="http://schemas.microsoft.com/office/drawing/2016/5/13/chartex" xmlns:cx8="http://schemas.microsoft.com/office/drawing/2016/5/14/chartex" xmlns:mc="http://schemas.openxmlformats.org/markup-compatibility/2006" xmlns:aink="http://schemas.microsoft.com/office/drawing/2016/ink" xmlns:am3d="http://schemas.microsoft.com/office/drawing/2017/model3d" xmlns:o="urn:schemas-microsoft-com:office:office" xmlns:oel="http://schemas.microsoft.com/office/2019/extlst" xmlns:r="http://schemas.openxmlformats.org/officeDocument/2006/relationships" xmlns:m="http://schemas.openxmlformats.org/officeDocument/2006/math" xmlns:v="urn:schemas-microsoft-com:vml" xmlns:wp14="http://schemas.microsoft.com/office/word/2010/wordprocessingDrawing" xmlns:wp="http://schemas.openxmlformats.org/drawingml/2006/wordprocessingDrawing" xmlns:w10="urn:schemas-microsoft-com:office:word" xmlns:w="http://schemas.openxmlformats.org/wordprocessingml/2006/main" xmlns:w14="http://schemas.microsoft.com/office/word/2010/wordml" xmlns:w15="http://schemas.microsoft.com/office/word/2012/wordml" xmlns:w16cex="http://schemas.microsoft.com/office/word/2018/wordml/cex" xmlns:w16cid="http://schemas.microsoft.com/office/word/2016/wordml/cid" xmlns:w16="http://schemas.microsoft.com/office/word/2018/wordml" xmlns:w16du="http://schemas.microsoft.com/office/word/2023/wordml/word16du" xmlns:w16sdtdh="http://schemas.microsoft.com/office/word/2020/wordml/sdtdatahash" xmlns:w16se="http://schemas.microsoft.com/office/word/2015/wordml/symex" xmlns:wpg="http://schemas.microsoft.com/office/word/2010/wordprocessingGroup" xmlns:wpi="http://schemas.microsoft.com/office/word/2010/wordprocessingInk" xmlns:wne="http://schemas.microsoft.com/office/word/2006/wordml" xmlns:wps="http://schemas.microsoft.com/office/word/2010/wordprocessingShape" mc:Ignorable="w14 w15 w16se w16cid w16 w16cex w16sdtdh w16du wp14">
+<w:document xmlns:wpc="http://schemas.microsoft.com/office/word/2010/wordprocessingCanvas" xmlns:cx="http://schemas.microsoft.com/office/drawing/2014/chartex" xmlns:cx1="http://schemas.microsoft.com/office/drawing/2015/9/8/chartex" xmlns:cx2="http://schemas.microsoft.com/office/drawing/2015/10/21/chartex" xmlns:cx3="http://schemas.microsoft.com/office/drawing/2016/5/9/chartex" xmlns:cx4="http://schemas.microsoft.com/office/drawing/2016/5/10/chartex" xmlns:cx5="http://schemas.microsoft.com/office/drawing/2016/5/11/chartex" xmlns:cx6="http://schemas.microsoft.com/office/drawing/2016/5/12/chartex" xmlns:cx7="http://schemas.microsoft.com/office/drawing/2016/5/13/chartex" xmlns:cx8="http://schemas.microsoft.com/office/drawing/2016/5/14/chartex" xmlns:mc="http://schemas.openxmlformats.org/markup-compatibility/2006" xmlns:aink="http://schemas.microsoft.com/office/drawing/2016/ink" xmlns:am3d="http://schemas.microsoft.com/office/drawing/2017/model3d" xmlns:o="urn:schemas-microsoft-com:office:office" xmlns:oel="http://schemas.microsoft.com/office/2019/extlst" xmlns:r="http://schemas.openxmlformats.org/officeDocument/2006/relationships" xmlns:m="http://schemas.openxmlformats.org/officeDocument/2006/math" xmlns:v="urn:schemas-microsoft-com:vml" xmlns:wp14="http://schemas.microsoft.com/office/word/2010/wordprocessingDrawing" xmlns:wp="http://schemas.openxmlformats.org/drawingml/2006/wordprocessingDrawing" xmlns:w10="urn:schemas-microsoft-com:office:word" xmlns:w="http://schemas.openxmlformats.org/wordprocessingml/2006/main" xmlns:w14="http://schemas.microsoft.com/office/word/2010/wordml" xmlns:w15="http://schemas.microsoft.com/office/word/2012/wordml" xmlns:w16cex="http://schemas.microsoft.com/office/word/2018/wordml/cex" xmlns:w16cid="http://schemas.microsoft.com/office/word/2016/wordml/cid" xmlns:w16="http://schemas.microsoft.com/office/word/2018/wordml" xmlns:w16du="http://schemas.microsoft.com/office/word/2023/wordml/word16du" xmlns:w16sdtdh="http://schemas.microsoft.com/office/word/2020/wordml/sdtdatahash" xmlns:w16sdtfl="http://schemas.microsoft.com/office/word/2024/wordml/sdtformatlock" xmlns:w16se="http://schemas.microsoft.com/office/word/2015/wordml/symex" xmlns:wpg="http://schemas.microsoft.com/office/word/2010/wordprocessingGroup" xmlns:wpi="http://schemas.microsoft.com/office/word/2010/wordprocessingInk" xmlns:wne="http://schemas.microsoft.com/office/word/2006/wordml" xmlns:wps="http://schemas.microsoft.com/office/word/2010/wordprocessingShape" mc:Ignorable="w14 w15 w16se w16cid w16 w16cex w16sdtdh w16sdtfl w16du wp14">
   <w:body>
     <w:p>
       <w:pPr>
@@ -14,11 +14,9 @@
       <w:pPr>
         <w:pStyle w:val="Subtitle"/>
       </w:pPr>
-      <w:proofErr w:type="gramStart"/>
       <w:r>
         <w:t>subtitle</w:t>
       </w:r>
-      <w:proofErr w:type="gramEnd"/>
     </w:p>
     <w:p>
       <w:pPr>
@@ -108,13 +106,9 @@
         <w:pStyle w:val="BodyText"/>
         <w:spacing w:line="240" w:lineRule="auto"/>
       </w:pPr>
-      <w:proofErr w:type="spellStart"/>
-      <w:proofErr w:type="gramStart"/>
-      <w:r>
-        <w:t>Lets</w:t>
-      </w:r>
-      <w:proofErr w:type="spellEnd"/>
-      <w:proofErr w:type="gramEnd"/>
+      <w:r>
+        <w:t>Let’s</w:t>
+      </w:r>
       <w:r>
         <w:t xml:space="preserve"> do an </w:t>
       </w:r>
@@ -484,15 +478,7 @@
               <w:pStyle w:val="Caption"/>
             </w:pPr>
             <w:r>
-              <w:t>Figure 2: Figure caption (note: figure must be name fig</w:t>
-            </w:r>
-            <w:proofErr w:type="gramStart"/>
-            <w:r>
-              <w:t>-..</w:t>
-            </w:r>
-            <w:proofErr w:type="gramEnd"/>
-            <w:r>
-              <w:t>)</w:t>
+              <w:t>Figure 2: Figure caption (note: figure must be name fig-..)</w:t>
             </w:r>
           </w:p>
         </w:tc>
@@ -531,13 +517,8 @@
             <w:bookmarkStart w:id="8" w:name="tbl-naming"/>
             <w:r>
               <w:lastRenderedPageBreak/>
-              <w:t xml:space="preserve">Table 1: table </w:t>
+              <w:t>Table 1: table caption</w:t>
             </w:r>
-            <w:proofErr w:type="gramStart"/>
-            <w:r>
-              <w:t>caption</w:t>
-            </w:r>
-            <w:proofErr w:type="gramEnd"/>
           </w:p>
           <w:tbl>
             <w:tblPr>
@@ -557,7 +538,7 @@
               </w:trPr>
               <w:tc>
                 <w:tcPr>
-                  <w:tcW w:w="0" w:type="auto"/>
+                  <w:tcW w:w="683" w:type="dxa"/>
                 </w:tcPr>
                 <w:p>
                   <w:pPr>
@@ -572,7 +553,7 @@
               </w:tc>
               <w:tc>
                 <w:tcPr>
-                  <w:tcW w:w="0" w:type="auto"/>
+                  <w:tcW w:w="683" w:type="dxa"/>
                 </w:tcPr>
                 <w:p>
                   <w:pPr>
@@ -587,7 +568,7 @@
               </w:tc>
               <w:tc>
                 <w:tcPr>
-                  <w:tcW w:w="0" w:type="auto"/>
+                  <w:tcW w:w="683" w:type="dxa"/>
                 </w:tcPr>
                 <w:p>
                   <w:pPr>
@@ -604,7 +585,7 @@
             <w:tr>
               <w:tc>
                 <w:tcPr>
-                  <w:tcW w:w="0" w:type="auto"/>
+                  <w:tcW w:w="683" w:type="dxa"/>
                 </w:tcPr>
                 <w:p>
                   <w:pPr>
@@ -619,7 +600,7 @@
               </w:tc>
               <w:tc>
                 <w:tcPr>
-                  <w:tcW w:w="0" w:type="auto"/>
+                  <w:tcW w:w="683" w:type="dxa"/>
                 </w:tcPr>
                 <w:p>
                   <w:pPr>
@@ -634,7 +615,7 @@
               </w:tc>
               <w:tc>
                 <w:tcPr>
-                  <w:tcW w:w="0" w:type="auto"/>
+                  <w:tcW w:w="683" w:type="dxa"/>
                 </w:tcPr>
                 <w:p>
                   <w:pPr>
@@ -651,7 +632,7 @@
             <w:tr>
               <w:tc>
                 <w:tcPr>
-                  <w:tcW w:w="0" w:type="auto"/>
+                  <w:tcW w:w="683" w:type="dxa"/>
                 </w:tcPr>
                 <w:p>
                   <w:pPr>
@@ -666,7 +647,7 @@
               </w:tc>
               <w:tc>
                 <w:tcPr>
-                  <w:tcW w:w="0" w:type="auto"/>
+                  <w:tcW w:w="683" w:type="dxa"/>
                 </w:tcPr>
                 <w:p>
                   <w:pPr>
@@ -681,7 +662,7 @@
               </w:tc>
               <w:tc>
                 <w:tcPr>
-                  <w:tcW w:w="0" w:type="auto"/>
+                  <w:tcW w:w="683" w:type="dxa"/>
                 </w:tcPr>
                 <w:p>
                   <w:pPr>
@@ -698,7 +679,7 @@
             <w:tr>
               <w:tc>
                 <w:tcPr>
-                  <w:tcW w:w="0" w:type="auto"/>
+                  <w:tcW w:w="683" w:type="dxa"/>
                 </w:tcPr>
                 <w:p>
                   <w:pPr>
@@ -713,7 +694,7 @@
               </w:tc>
               <w:tc>
                 <w:tcPr>
-                  <w:tcW w:w="0" w:type="auto"/>
+                  <w:tcW w:w="683" w:type="dxa"/>
                 </w:tcPr>
                 <w:p>
                   <w:pPr>
@@ -728,7 +709,7 @@
               </w:tc>
               <w:tc>
                 <w:tcPr>
-                  <w:tcW w:w="0" w:type="auto"/>
+                  <w:tcW w:w="683" w:type="dxa"/>
                 </w:tcPr>
                 <w:p>
                   <w:pPr>
@@ -753,13 +734,8 @@
         <w:pStyle w:val="BodyText"/>
         <w:spacing w:line="240" w:lineRule="auto"/>
       </w:pPr>
-      <w:proofErr w:type="spellStart"/>
-      <w:r>
-        <w:t>Weirditudes</w:t>
-      </w:r>
-      <w:proofErr w:type="spellEnd"/>
-      <w:r>
-        <w:t>:</w:t>
+      <w:r>
+        <w:t>Weirditudes:</w:t>
       </w:r>
     </w:p>
     <w:p>
@@ -879,12 +855,10 @@
         <w:t xml:space="preserve">In </w:t>
       </w:r>
       <w:proofErr w:type="spellStart"/>
-      <w:proofErr w:type="gramStart"/>
       <w:r>
         <w:t>Libreoffice</w:t>
       </w:r>
       <w:proofErr w:type="spellEnd"/>
-      <w:proofErr w:type="gramEnd"/>
       <w:r>
         <w:t>, you need to remove bookmarks</w:t>
       </w:r>
@@ -920,7 +894,7 @@
 </file>
 
 <file path=word/endnotes.xml><?xml version="1.0" encoding="utf-8"?>
-<w:endnotes xmlns:wpc="http://schemas.microsoft.com/office/word/2010/wordprocessingCanvas" xmlns:cx="http://schemas.microsoft.com/office/drawing/2014/chartex" xmlns:cx1="http://schemas.microsoft.com/office/drawing/2015/9/8/chartex" xmlns:cx2="http://schemas.microsoft.com/office/drawing/2015/10/21/chartex" xmlns:cx3="http://schemas.microsoft.com/office/drawing/2016/5/9/chartex" xmlns:cx4="http://schemas.microsoft.com/office/drawing/2016/5/10/chartex" xmlns:cx5="http://schemas.microsoft.com/office/drawing/2016/5/11/chartex" xmlns:cx6="http://schemas.microsoft.com/office/drawing/2016/5/12/chartex" xmlns:cx7="http://schemas.microsoft.com/office/drawing/2016/5/13/chartex" xmlns:cx8="http://schemas.microsoft.com/office/drawing/2016/5/14/chartex" xmlns:mc="http://schemas.openxmlformats.org/markup-compatibility/2006" xmlns:aink="http://schemas.microsoft.com/office/drawing/2016/ink" xmlns:am3d="http://schemas.microsoft.com/office/drawing/2017/model3d" xmlns:o="urn:schemas-microsoft-com:office:office" xmlns:oel="http://schemas.microsoft.com/office/2019/extlst" xmlns:r="http://schemas.openxmlformats.org/officeDocument/2006/relationships" xmlns:m="http://schemas.openxmlformats.org/officeDocument/2006/math" xmlns:v="urn:schemas-microsoft-com:vml" xmlns:wp14="http://schemas.microsoft.com/office/word/2010/wordprocessingDrawing" xmlns:wp="http://schemas.openxmlformats.org/drawingml/2006/wordprocessingDrawing" xmlns:w10="urn:schemas-microsoft-com:office:word" xmlns:w="http://schemas.openxmlformats.org/wordprocessingml/2006/main" xmlns:w14="http://schemas.microsoft.com/office/word/2010/wordml" xmlns:w15="http://schemas.microsoft.com/office/word/2012/wordml" xmlns:w16cex="http://schemas.microsoft.com/office/word/2018/wordml/cex" xmlns:w16cid="http://schemas.microsoft.com/office/word/2016/wordml/cid" xmlns:w16="http://schemas.microsoft.com/office/word/2018/wordml" xmlns:w16du="http://schemas.microsoft.com/office/word/2023/wordml/word16du" xmlns:w16sdtdh="http://schemas.microsoft.com/office/word/2020/wordml/sdtdatahash" xmlns:w16se="http://schemas.microsoft.com/office/word/2015/wordml/symex" xmlns:wpg="http://schemas.microsoft.com/office/word/2010/wordprocessingGroup" xmlns:wpi="http://schemas.microsoft.com/office/word/2010/wordprocessingInk" xmlns:wne="http://schemas.microsoft.com/office/word/2006/wordml" xmlns:wps="http://schemas.microsoft.com/office/word/2010/wordprocessingShape" mc:Ignorable="w14 w15 w16se w16cid w16 w16cex w16sdtdh w16du wp14">
+<w:endnotes xmlns:wpc="http://schemas.microsoft.com/office/word/2010/wordprocessingCanvas" xmlns:cx="http://schemas.microsoft.com/office/drawing/2014/chartex" xmlns:cx1="http://schemas.microsoft.com/office/drawing/2015/9/8/chartex" xmlns:cx2="http://schemas.microsoft.com/office/drawing/2015/10/21/chartex" xmlns:cx3="http://schemas.microsoft.com/office/drawing/2016/5/9/chartex" xmlns:cx4="http://schemas.microsoft.com/office/drawing/2016/5/10/chartex" xmlns:cx5="http://schemas.microsoft.com/office/drawing/2016/5/11/chartex" xmlns:cx6="http://schemas.microsoft.com/office/drawing/2016/5/12/chartex" xmlns:cx7="http://schemas.microsoft.com/office/drawing/2016/5/13/chartex" xmlns:cx8="http://schemas.microsoft.com/office/drawing/2016/5/14/chartex" xmlns:mc="http://schemas.openxmlformats.org/markup-compatibility/2006" xmlns:aink="http://schemas.microsoft.com/office/drawing/2016/ink" xmlns:am3d="http://schemas.microsoft.com/office/drawing/2017/model3d" xmlns:o="urn:schemas-microsoft-com:office:office" xmlns:oel="http://schemas.microsoft.com/office/2019/extlst" xmlns:r="http://schemas.openxmlformats.org/officeDocument/2006/relationships" xmlns:m="http://schemas.openxmlformats.org/officeDocument/2006/math" xmlns:v="urn:schemas-microsoft-com:vml" xmlns:wp14="http://schemas.microsoft.com/office/word/2010/wordprocessingDrawing" xmlns:wp="http://schemas.openxmlformats.org/drawingml/2006/wordprocessingDrawing" xmlns:w10="urn:schemas-microsoft-com:office:word" xmlns:w="http://schemas.openxmlformats.org/wordprocessingml/2006/main" xmlns:w14="http://schemas.microsoft.com/office/word/2010/wordml" xmlns:w15="http://schemas.microsoft.com/office/word/2012/wordml" xmlns:w16cex="http://schemas.microsoft.com/office/word/2018/wordml/cex" xmlns:w16cid="http://schemas.microsoft.com/office/word/2016/wordml/cid" xmlns:w16="http://schemas.microsoft.com/office/word/2018/wordml" xmlns:w16du="http://schemas.microsoft.com/office/word/2023/wordml/word16du" xmlns:w16sdtdh="http://schemas.microsoft.com/office/word/2020/wordml/sdtdatahash" xmlns:w16sdtfl="http://schemas.microsoft.com/office/word/2024/wordml/sdtformatlock" xmlns:w16se="http://schemas.microsoft.com/office/word/2015/wordml/symex" xmlns:wpg="http://schemas.microsoft.com/office/word/2010/wordprocessingGroup" xmlns:wpi="http://schemas.microsoft.com/office/word/2010/wordprocessingInk" xmlns:wne="http://schemas.microsoft.com/office/word/2006/wordml" xmlns:wps="http://schemas.microsoft.com/office/word/2010/wordprocessingShape" mc:Ignorable="w14 w15 w16se w16cid w16 w16cex w16sdtdh w16sdtfl w16du wp14">
   <w:endnote w:type="separator" w:id="-1">
     <w:p>
       <w:pPr>
@@ -945,7 +919,7 @@
 </file>
 
 <file path=word/footer1.xml><?xml version="1.0" encoding="utf-8"?>
-<w:ftr xmlns:wpc="http://schemas.microsoft.com/office/word/2010/wordprocessingCanvas" xmlns:cx="http://schemas.microsoft.com/office/drawing/2014/chartex" xmlns:cx1="http://schemas.microsoft.com/office/drawing/2015/9/8/chartex" xmlns:cx2="http://schemas.microsoft.com/office/drawing/2015/10/21/chartex" xmlns:cx3="http://schemas.microsoft.com/office/drawing/2016/5/9/chartex" xmlns:cx4="http://schemas.microsoft.com/office/drawing/2016/5/10/chartex" xmlns:cx5="http://schemas.microsoft.com/office/drawing/2016/5/11/chartex" xmlns:cx6="http://schemas.microsoft.com/office/drawing/2016/5/12/chartex" xmlns:cx7="http://schemas.microsoft.com/office/drawing/2016/5/13/chartex" xmlns:cx8="http://schemas.microsoft.com/office/drawing/2016/5/14/chartex" xmlns:mc="http://schemas.openxmlformats.org/markup-compatibility/2006" xmlns:aink="http://schemas.microsoft.com/office/drawing/2016/ink" xmlns:am3d="http://schemas.microsoft.com/office/drawing/2017/model3d" xmlns:o="urn:schemas-microsoft-com:office:office" xmlns:oel="http://schemas.microsoft.com/office/2019/extlst" xmlns:r="http://schemas.openxmlformats.org/officeDocument/2006/relationships" xmlns:m="http://schemas.openxmlformats.org/officeDocument/2006/math" xmlns:v="urn:schemas-microsoft-com:vml" xmlns:wp14="http://schemas.microsoft.com/office/word/2010/wordprocessingDrawing" xmlns:wp="http://schemas.openxmlformats.org/drawingml/2006/wordprocessingDrawing" xmlns:w10="urn:schemas-microsoft-com:office:word" xmlns:w="http://schemas.openxmlformats.org/wordprocessingml/2006/main" xmlns:w14="http://schemas.microsoft.com/office/word/2010/wordml" xmlns:w15="http://schemas.microsoft.com/office/word/2012/wordml" xmlns:w16cex="http://schemas.microsoft.com/office/word/2018/wordml/cex" xmlns:w16cid="http://schemas.microsoft.com/office/word/2016/wordml/cid" xmlns:w16="http://schemas.microsoft.com/office/word/2018/wordml" xmlns:w16du="http://schemas.microsoft.com/office/word/2023/wordml/word16du" xmlns:w16sdtdh="http://schemas.microsoft.com/office/word/2020/wordml/sdtdatahash" xmlns:w16se="http://schemas.microsoft.com/office/word/2015/wordml/symex" xmlns:wpg="http://schemas.microsoft.com/office/word/2010/wordprocessingGroup" xmlns:wpi="http://schemas.microsoft.com/office/word/2010/wordprocessingInk" xmlns:wne="http://schemas.microsoft.com/office/word/2006/wordml" xmlns:wps="http://schemas.microsoft.com/office/word/2010/wordprocessingShape" mc:Ignorable="w14 w15 w16se w16cid w16 w16cex w16sdtdh w16du wp14">
+<w:ftr xmlns:wpc="http://schemas.microsoft.com/office/word/2010/wordprocessingCanvas" xmlns:cx="http://schemas.microsoft.com/office/drawing/2014/chartex" xmlns:cx1="http://schemas.microsoft.com/office/drawing/2015/9/8/chartex" xmlns:cx2="http://schemas.microsoft.com/office/drawing/2015/10/21/chartex" xmlns:cx3="http://schemas.microsoft.com/office/drawing/2016/5/9/chartex" xmlns:cx4="http://schemas.microsoft.com/office/drawing/2016/5/10/chartex" xmlns:cx5="http://schemas.microsoft.com/office/drawing/2016/5/11/chartex" xmlns:cx6="http://schemas.microsoft.com/office/drawing/2016/5/12/chartex" xmlns:cx7="http://schemas.microsoft.com/office/drawing/2016/5/13/chartex" xmlns:cx8="http://schemas.microsoft.com/office/drawing/2016/5/14/chartex" xmlns:mc="http://schemas.openxmlformats.org/markup-compatibility/2006" xmlns:aink="http://schemas.microsoft.com/office/drawing/2016/ink" xmlns:am3d="http://schemas.microsoft.com/office/drawing/2017/model3d" xmlns:o="urn:schemas-microsoft-com:office:office" xmlns:oel="http://schemas.microsoft.com/office/2019/extlst" xmlns:r="http://schemas.openxmlformats.org/officeDocument/2006/relationships" xmlns:m="http://schemas.openxmlformats.org/officeDocument/2006/math" xmlns:v="urn:schemas-microsoft-com:vml" xmlns:wp14="http://schemas.microsoft.com/office/word/2010/wordprocessingDrawing" xmlns:wp="http://schemas.openxmlformats.org/drawingml/2006/wordprocessingDrawing" xmlns:w10="urn:schemas-microsoft-com:office:word" xmlns:w="http://schemas.openxmlformats.org/wordprocessingml/2006/main" xmlns:w14="http://schemas.microsoft.com/office/word/2010/wordml" xmlns:w15="http://schemas.microsoft.com/office/word/2012/wordml" xmlns:w16cex="http://schemas.microsoft.com/office/word/2018/wordml/cex" xmlns:w16cid="http://schemas.microsoft.com/office/word/2016/wordml/cid" xmlns:w16="http://schemas.microsoft.com/office/word/2018/wordml" xmlns:w16du="http://schemas.microsoft.com/office/word/2023/wordml/word16du" xmlns:w16sdtdh="http://schemas.microsoft.com/office/word/2020/wordml/sdtdatahash" xmlns:w16sdtfl="http://schemas.microsoft.com/office/word/2024/wordml/sdtformatlock" xmlns:w16se="http://schemas.microsoft.com/office/word/2015/wordml/symex" xmlns:wpg="http://schemas.microsoft.com/office/word/2010/wordprocessingGroup" xmlns:wpi="http://schemas.microsoft.com/office/word/2010/wordprocessingInk" xmlns:wne="http://schemas.microsoft.com/office/word/2006/wordml" xmlns:wps="http://schemas.microsoft.com/office/word/2010/wordprocessingShape" mc:Ignorable="w14 w15 w16se w16cid w16 w16cex w16sdtdh w16sdtfl w16du wp14">
   <w:sdt>
     <w:sdtPr>
       <w:id w:val="406661992"/>
@@ -998,7 +972,7 @@
 </file>
 
 <file path=word/footnotes.xml><?xml version="1.0" encoding="utf-8"?>
-<w:footnotes xmlns:wpc="http://schemas.microsoft.com/office/word/2010/wordprocessingCanvas" xmlns:cx="http://schemas.microsoft.com/office/drawing/2014/chartex" xmlns:cx1="http://schemas.microsoft.com/office/drawing/2015/9/8/chartex" xmlns:cx2="http://schemas.microsoft.com/office/drawing/2015/10/21/chartex" xmlns:cx3="http://schemas.microsoft.com/office/drawing/2016/5/9/chartex" xmlns:cx4="http://schemas.microsoft.com/office/drawing/2016/5/10/chartex" xmlns:cx5="http://schemas.microsoft.com/office/drawing/2016/5/11/chartex" xmlns:cx6="http://schemas.microsoft.com/office/drawing/2016/5/12/chartex" xmlns:cx7="http://schemas.microsoft.com/office/drawing/2016/5/13/chartex" xmlns:cx8="http://schemas.microsoft.com/office/drawing/2016/5/14/chartex" xmlns:mc="http://schemas.openxmlformats.org/markup-compatibility/2006" xmlns:aink="http://schemas.microsoft.com/office/drawing/2016/ink" xmlns:am3d="http://schemas.microsoft.com/office/drawing/2017/model3d" xmlns:o="urn:schemas-microsoft-com:office:office" xmlns:oel="http://schemas.microsoft.com/office/2019/extlst" xmlns:r="http://schemas.openxmlformats.org/officeDocument/2006/relationships" xmlns:m="http://schemas.openxmlformats.org/officeDocument/2006/math" xmlns:v="urn:schemas-microsoft-com:vml" xmlns:wp14="http://schemas.microsoft.com/office/word/2010/wordprocessingDrawing" xmlns:wp="http://schemas.openxmlformats.org/drawingml/2006/wordprocessingDrawing" xmlns:w10="urn:schemas-microsoft-com:office:word" xmlns:w="http://schemas.openxmlformats.org/wordprocessingml/2006/main" xmlns:w14="http://schemas.microsoft.com/office/word/2010/wordml" xmlns:w15="http://schemas.microsoft.com/office/word/2012/wordml" xmlns:w16cex="http://schemas.microsoft.com/office/word/2018/wordml/cex" xmlns:w16cid="http://schemas.microsoft.com/office/word/2016/wordml/cid" xmlns:w16="http://schemas.microsoft.com/office/word/2018/wordml" xmlns:w16du="http://schemas.microsoft.com/office/word/2023/wordml/word16du" xmlns:w16sdtdh="http://schemas.microsoft.com/office/word/2020/wordml/sdtdatahash" xmlns:w16se="http://schemas.microsoft.com/office/word/2015/wordml/symex" xmlns:wpg="http://schemas.microsoft.com/office/word/2010/wordprocessingGroup" xmlns:wpi="http://schemas.microsoft.com/office/word/2010/wordprocessingInk" xmlns:wne="http://schemas.microsoft.com/office/word/2006/wordml" xmlns:wps="http://schemas.microsoft.com/office/word/2010/wordprocessingShape" mc:Ignorable="w14 w15 w16se w16cid w16 w16cex w16sdtdh w16du wp14">
+<w:footnotes xmlns:wpc="http://schemas.microsoft.com/office/word/2010/wordprocessingCanvas" xmlns:cx="http://schemas.microsoft.com/office/drawing/2014/chartex" xmlns:cx1="http://schemas.microsoft.com/office/drawing/2015/9/8/chartex" xmlns:cx2="http://schemas.microsoft.com/office/drawing/2015/10/21/chartex" xmlns:cx3="http://schemas.microsoft.com/office/drawing/2016/5/9/chartex" xmlns:cx4="http://schemas.microsoft.com/office/drawing/2016/5/10/chartex" xmlns:cx5="http://schemas.microsoft.com/office/drawing/2016/5/11/chartex" xmlns:cx6="http://schemas.microsoft.com/office/drawing/2016/5/12/chartex" xmlns:cx7="http://schemas.microsoft.com/office/drawing/2016/5/13/chartex" xmlns:cx8="http://schemas.microsoft.com/office/drawing/2016/5/14/chartex" xmlns:mc="http://schemas.openxmlformats.org/markup-compatibility/2006" xmlns:aink="http://schemas.microsoft.com/office/drawing/2016/ink" xmlns:am3d="http://schemas.microsoft.com/office/drawing/2017/model3d" xmlns:o="urn:schemas-microsoft-com:office:office" xmlns:oel="http://schemas.microsoft.com/office/2019/extlst" xmlns:r="http://schemas.openxmlformats.org/officeDocument/2006/relationships" xmlns:m="http://schemas.openxmlformats.org/officeDocument/2006/math" xmlns:v="urn:schemas-microsoft-com:vml" xmlns:wp14="http://schemas.microsoft.com/office/word/2010/wordprocessingDrawing" xmlns:wp="http://schemas.openxmlformats.org/drawingml/2006/wordprocessingDrawing" xmlns:w10="urn:schemas-microsoft-com:office:word" xmlns:w="http://schemas.openxmlformats.org/wordprocessingml/2006/main" xmlns:w14="http://schemas.microsoft.com/office/word/2010/wordml" xmlns:w15="http://schemas.microsoft.com/office/word/2012/wordml" xmlns:w16cex="http://schemas.microsoft.com/office/word/2018/wordml/cex" xmlns:w16cid="http://schemas.microsoft.com/office/word/2016/wordml/cid" xmlns:w16="http://schemas.microsoft.com/office/word/2018/wordml" xmlns:w16du="http://schemas.microsoft.com/office/word/2023/wordml/word16du" xmlns:w16sdtdh="http://schemas.microsoft.com/office/word/2020/wordml/sdtdatahash" xmlns:w16sdtfl="http://schemas.microsoft.com/office/word/2024/wordml/sdtformatlock" xmlns:w16se="http://schemas.microsoft.com/office/word/2015/wordml/symex" xmlns:wpg="http://schemas.microsoft.com/office/word/2010/wordprocessingGroup" xmlns:wpi="http://schemas.microsoft.com/office/word/2010/wordprocessingInk" xmlns:wne="http://schemas.microsoft.com/office/word/2006/wordml" xmlns:wps="http://schemas.microsoft.com/office/word/2010/wordprocessingShape" mc:Ignorable="w14 w15 w16se w16cid w16 w16cex w16sdtdh w16sdtfl w16du wp14">
   <w:footnote w:type="separator" w:id="-1">
     <w:p>
       <w:pPr>
@@ -1023,7 +997,7 @@
 </file>
 
 <file path=word/numbering.xml><?xml version="1.0" encoding="utf-8"?>
-<w:numbering xmlns:wpc="http://schemas.microsoft.com/office/word/2010/wordprocessingCanvas" xmlns:cx="http://schemas.microsoft.com/office/drawing/2014/chartex" xmlns:cx1="http://schemas.microsoft.com/office/drawing/2015/9/8/chartex" xmlns:cx2="http://schemas.microsoft.com/office/drawing/2015/10/21/chartex" xmlns:cx3="http://schemas.microsoft.com/office/drawing/2016/5/9/chartex" xmlns:cx4="http://schemas.microsoft.com/office/drawing/2016/5/10/chartex" xmlns:cx5="http://schemas.microsoft.com/office/drawing/2016/5/11/chartex" xmlns:cx6="http://schemas.microsoft.com/office/drawing/2016/5/12/chartex" xmlns:cx7="http://schemas.microsoft.com/office/drawing/2016/5/13/chartex" xmlns:cx8="http://schemas.microsoft.com/office/drawing/2016/5/14/chartex" xmlns:mc="http://schemas.openxmlformats.org/markup-compatibility/2006" xmlns:aink="http://schemas.microsoft.com/office/drawing/2016/ink" xmlns:am3d="http://schemas.microsoft.com/office/drawing/2017/model3d" xmlns:o="urn:schemas-microsoft-com:office:office" xmlns:oel="http://schemas.microsoft.com/office/2019/extlst" xmlns:r="http://schemas.openxmlformats.org/officeDocument/2006/relationships" xmlns:m="http://schemas.openxmlformats.org/officeDocument/2006/math" xmlns:v="urn:schemas-microsoft-com:vml" xmlns:wp14="http://schemas.microsoft.com/office/word/2010/wordprocessingDrawing" xmlns:wp="http://schemas.openxmlformats.org/drawingml/2006/wordprocessingDrawing" xmlns:w10="urn:schemas-microsoft-com:office:word" xmlns:w="http://schemas.openxmlformats.org/wordprocessingml/2006/main" xmlns:w14="http://schemas.microsoft.com/office/word/2010/wordml" xmlns:w15="http://schemas.microsoft.com/office/word/2012/wordml" xmlns:w16cex="http://schemas.microsoft.com/office/word/2018/wordml/cex" xmlns:w16cid="http://schemas.microsoft.com/office/word/2016/wordml/cid" xmlns:w16="http://schemas.microsoft.com/office/word/2018/wordml" xmlns:w16du="http://schemas.microsoft.com/office/word/2023/wordml/word16du" xmlns:w16sdtdh="http://schemas.microsoft.com/office/word/2020/wordml/sdtdatahash" xmlns:w16se="http://schemas.microsoft.com/office/word/2015/wordml/symex" xmlns:wpg="http://schemas.microsoft.com/office/word/2010/wordprocessingGroup" xmlns:wpi="http://schemas.microsoft.com/office/word/2010/wordprocessingInk" xmlns:wne="http://schemas.microsoft.com/office/word/2006/wordml" xmlns:wps="http://schemas.microsoft.com/office/word/2010/wordprocessingShape" mc:Ignorable="w14 w15 w16se w16cid w16 w16cex w16sdtdh w16du wp14">
+<w:numbering xmlns:wpc="http://schemas.microsoft.com/office/word/2010/wordprocessingCanvas" xmlns:cx="http://schemas.microsoft.com/office/drawing/2014/chartex" xmlns:cx1="http://schemas.microsoft.com/office/drawing/2015/9/8/chartex" xmlns:cx2="http://schemas.microsoft.com/office/drawing/2015/10/21/chartex" xmlns:cx3="http://schemas.microsoft.com/office/drawing/2016/5/9/chartex" xmlns:cx4="http://schemas.microsoft.com/office/drawing/2016/5/10/chartex" xmlns:cx5="http://schemas.microsoft.com/office/drawing/2016/5/11/chartex" xmlns:cx6="http://schemas.microsoft.com/office/drawing/2016/5/12/chartex" xmlns:cx7="http://schemas.microsoft.com/office/drawing/2016/5/13/chartex" xmlns:cx8="http://schemas.microsoft.com/office/drawing/2016/5/14/chartex" xmlns:mc="http://schemas.openxmlformats.org/markup-compatibility/2006" xmlns:aink="http://schemas.microsoft.com/office/drawing/2016/ink" xmlns:am3d="http://schemas.microsoft.com/office/drawing/2017/model3d" xmlns:o="urn:schemas-microsoft-com:office:office" xmlns:oel="http://schemas.microsoft.com/office/2019/extlst" xmlns:r="http://schemas.openxmlformats.org/officeDocument/2006/relationships" xmlns:m="http://schemas.openxmlformats.org/officeDocument/2006/math" xmlns:v="urn:schemas-microsoft-com:vml" xmlns:wp14="http://schemas.microsoft.com/office/word/2010/wordprocessingDrawing" xmlns:wp="http://schemas.openxmlformats.org/drawingml/2006/wordprocessingDrawing" xmlns:w10="urn:schemas-microsoft-com:office:word" xmlns:w="http://schemas.openxmlformats.org/wordprocessingml/2006/main" xmlns:w14="http://schemas.microsoft.com/office/word/2010/wordml" xmlns:w15="http://schemas.microsoft.com/office/word/2012/wordml" xmlns:w16cex="http://schemas.microsoft.com/office/word/2018/wordml/cex" xmlns:w16cid="http://schemas.microsoft.com/office/word/2016/wordml/cid" xmlns:w16="http://schemas.microsoft.com/office/word/2018/wordml" xmlns:w16du="http://schemas.microsoft.com/office/word/2023/wordml/word16du" xmlns:w16sdtdh="http://schemas.microsoft.com/office/word/2020/wordml/sdtdatahash" xmlns:w16sdtfl="http://schemas.microsoft.com/office/word/2024/wordml/sdtformatlock" xmlns:w16se="http://schemas.microsoft.com/office/word/2015/wordml/symex" xmlns:wpg="http://schemas.microsoft.com/office/word/2010/wordprocessingGroup" xmlns:wpi="http://schemas.microsoft.com/office/word/2010/wordprocessingInk" xmlns:wne="http://schemas.microsoft.com/office/word/2006/wordml" xmlns:wps="http://schemas.microsoft.com/office/word/2010/wordprocessingShape" mc:Ignorable="w14 w15 w16se w16cid w16 w16cex w16sdtdh w16sdtfl w16du wp14">
   <w:abstractNum w:abstractNumId="0" w15:restartNumberingAfterBreak="0">
     <w:nsid w:val="0000A990"/>
     <w:multiLevelType w:val="multilevel"/>
@@ -1278,7 +1252,7 @@
 </file>
 
 <file path=word/styles.xml><?xml version="1.0" encoding="utf-8"?>
-<w:styles xmlns:mc="http://schemas.openxmlformats.org/markup-compatibility/2006" xmlns:r="http://schemas.openxmlformats.org/officeDocument/2006/relationships" xmlns:w="http://schemas.openxmlformats.org/wordprocessingml/2006/main" xmlns:w14="http://schemas.microsoft.com/office/word/2010/wordml" xmlns:w15="http://schemas.microsoft.com/office/word/2012/wordml" xmlns:w16cex="http://schemas.microsoft.com/office/word/2018/wordml/cex" xmlns:w16cid="http://schemas.microsoft.com/office/word/2016/wordml/cid" xmlns:w16="http://schemas.microsoft.com/office/word/2018/wordml" xmlns:w16du="http://schemas.microsoft.com/office/word/2023/wordml/word16du" xmlns:w16sdtdh="http://schemas.microsoft.com/office/word/2020/wordml/sdtdatahash" xmlns:w16se="http://schemas.microsoft.com/office/word/2015/wordml/symex" mc:Ignorable="w14 w15 w16se w16cid w16 w16cex w16sdtdh w16du">
+<w:styles xmlns:mc="http://schemas.openxmlformats.org/markup-compatibility/2006" xmlns:r="http://schemas.openxmlformats.org/officeDocument/2006/relationships" xmlns:w="http://schemas.openxmlformats.org/wordprocessingml/2006/main" xmlns:w14="http://schemas.microsoft.com/office/word/2010/wordml" xmlns:w15="http://schemas.microsoft.com/office/word/2012/wordml" xmlns:w16cex="http://schemas.microsoft.com/office/word/2018/wordml/cex" xmlns:w16cid="http://schemas.microsoft.com/office/word/2016/wordml/cid" xmlns:w16="http://schemas.microsoft.com/office/word/2018/wordml" xmlns:w16du="http://schemas.microsoft.com/office/word/2023/wordml/word16du" xmlns:w16sdtdh="http://schemas.microsoft.com/office/word/2020/wordml/sdtdatahash" xmlns:w16sdtfl="http://schemas.microsoft.com/office/word/2024/wordml/sdtformatlock" xmlns:w16se="http://schemas.microsoft.com/office/word/2015/wordml/symex" mc:Ignorable="w14 w15 w16se w16cid w16 w16cex w16sdtdh w16sdtfl w16du">
   <w:docDefaults>
     <w:rPrDefault>
       <w:rPr>

</xml_diff>